<commit_message>
Big update. Edited PAC, added ersp analysis to itpc, and many smaller things
</commit_message>
<xml_diff>
--- a/documentation/Installing_FOOOF_PAC_and_dependences_readme.docx
+++ b/documentation/Installing_FOOOF_PAC_and_dependences_readme.docx
@@ -1,6 +1,6 @@
 
 <file path=word/document.xml><?xml version="1.0" encoding="utf-8"?>
-<w:document xmlns:wpc="http://schemas.microsoft.com/office/word/2010/wordprocessingCanvas" xmlns:cx="http://schemas.microsoft.com/office/drawing/2014/chartex" xmlns:cx1="http://schemas.microsoft.com/office/drawing/2015/9/8/chartex" xmlns:cx2="http://schemas.microsoft.com/office/drawing/2015/10/21/chartex" xmlns:cx3="http://schemas.microsoft.com/office/drawing/2016/5/9/chartex" xmlns:cx4="http://schemas.microsoft.com/office/drawing/2016/5/10/chartex" xmlns:cx5="http://schemas.microsoft.com/office/drawing/2016/5/11/chartex" xmlns:cx6="http://schemas.microsoft.com/office/drawing/2016/5/12/chartex" xmlns:cx7="http://schemas.microsoft.com/office/drawing/2016/5/13/chartex" xmlns:cx8="http://schemas.microsoft.com/office/drawing/2016/5/14/chartex" xmlns:mc="http://schemas.openxmlformats.org/markup-compatibility/2006" xmlns:aink="http://schemas.microsoft.com/office/drawing/2016/ink" xmlns:am3d="http://schemas.microsoft.com/office/drawing/2017/model3d" xmlns:o="urn:schemas-microsoft-com:office:office" xmlns:r="http://schemas.openxmlformats.org/officeDocument/2006/relationships" xmlns:m="http://schemas.openxmlformats.org/officeDocument/2006/math" xmlns:v="urn:schemas-microsoft-com:vml" xmlns:wp14="http://schemas.microsoft.com/office/word/2010/wordprocessingDrawing" xmlns:wp="http://schemas.openxmlformats.org/drawingml/2006/wordprocessingDrawing" xmlns:w10="urn:schemas-microsoft-com:office:word" xmlns:w="http://schemas.openxmlformats.org/wordprocessingml/2006/main" xmlns:w14="http://schemas.microsoft.com/office/word/2010/wordml" xmlns:w15="http://schemas.microsoft.com/office/word/2012/wordml" xmlns:w16cid="http://schemas.microsoft.com/office/word/2016/wordml/cid" xmlns:w16se="http://schemas.microsoft.com/office/word/2015/wordml/symex" xmlns:wpg="http://schemas.microsoft.com/office/word/2010/wordprocessingGroup" xmlns:wpi="http://schemas.microsoft.com/office/word/2010/wordprocessingInk" xmlns:wne="http://schemas.microsoft.com/office/word/2006/wordml" xmlns:wps="http://schemas.microsoft.com/office/word/2010/wordprocessingShape" mc:Ignorable="w14 w15 w16se w16cid wp14">
+<w:document xmlns:wpc="http://schemas.microsoft.com/office/word/2010/wordprocessingCanvas" xmlns:cx="http://schemas.microsoft.com/office/drawing/2014/chartex" xmlns:cx1="http://schemas.microsoft.com/office/drawing/2015/9/8/chartex" xmlns:mc="http://schemas.openxmlformats.org/markup-compatibility/2006" xmlns:o="urn:schemas-microsoft-com:office:office" xmlns:r="http://schemas.openxmlformats.org/officeDocument/2006/relationships" xmlns:m="http://schemas.openxmlformats.org/officeDocument/2006/math" xmlns:v="urn:schemas-microsoft-com:vml" xmlns:wp14="http://schemas.microsoft.com/office/word/2010/wordprocessingDrawing" xmlns:wp="http://schemas.openxmlformats.org/drawingml/2006/wordprocessingDrawing" xmlns:w10="urn:schemas-microsoft-com:office:word" xmlns:w="http://schemas.openxmlformats.org/wordprocessingml/2006/main" xmlns:w14="http://schemas.microsoft.com/office/word/2010/wordml" xmlns:w15="http://schemas.microsoft.com/office/word/2012/wordml" xmlns:w16se="http://schemas.microsoft.com/office/word/2015/wordml/symex" xmlns:wpg="http://schemas.microsoft.com/office/word/2010/wordprocessingGroup" xmlns:wpi="http://schemas.microsoft.com/office/word/2010/wordprocessingInk" xmlns:wne="http://schemas.microsoft.com/office/word/2006/wordml" xmlns:wps="http://schemas.microsoft.com/office/word/2010/wordprocessingShape" mc:Ignorable="w14 w15 w16se wp14">
   <w:body>
     <w:p>
       <w:pPr>
@@ -78,7 +78,12 @@
         <w:t>type python -</w:t>
       </w:r>
       <w:r>
-        <w:t>-version, and press enter. If you see “’python’ is not recognized as an internal or external command, operable program or batch file”, then you need to install python.</w:t>
+        <w:t>-version, and press enter. If you see “’python’ is not recogniz</w:t>
+      </w:r>
+      <w:bookmarkStart w:id="0" w:name="_GoBack"/>
+      <w:bookmarkEnd w:id="0"/>
+      <w:r>
+        <w:t>ed as an internal or external command, operable program or batch file”, then you need to install python.</w:t>
       </w:r>
     </w:p>
     <w:p>
@@ -126,6 +131,22 @@
       </w:r>
       <w:r>
         <w:t xml:space="preserve"> Then click “Install now”.</w:t>
+      </w:r>
+    </w:p>
+    <w:p>
+      <w:r>
+        <w:rPr>
+          <w:b/>
+        </w:rPr>
+        <w:t xml:space="preserve">*Note: </w:t>
+      </w:r>
+      <w:proofErr w:type="spellStart"/>
+      <w:r>
+        <w:t>Matlab</w:t>
+      </w:r>
+      <w:proofErr w:type="spellEnd"/>
+      <w:r>
+        <w:t xml:space="preserve"> does not support anaconda python, so be sure to install python another way!</w:t>
       </w:r>
     </w:p>
     <w:p>
@@ -168,12 +189,7 @@
       </w:r>
       <w:proofErr w:type="spellEnd"/>
       <w:r>
-        <w:t xml:space="preserve"> has loaded python, and if so, if that python is &gt;= version 3.5, run the com</w:t>
-      </w:r>
-      <w:bookmarkStart w:id="0" w:name="_GoBack"/>
-      <w:bookmarkEnd w:id="0"/>
-      <w:r>
-        <w:t>mand</w:t>
+        <w:t xml:space="preserve"> has loaded python, and if so, if that python is &gt;= version 3.5, run the command</w:t>
       </w:r>
     </w:p>
     <w:p>
@@ -223,13 +239,8 @@
           <w:numId w:val="2"/>
         </w:numPr>
       </w:pPr>
-      <w:proofErr w:type="gramStart"/>
-      <w:r>
-        <w:t>Open up</w:t>
-      </w:r>
-      <w:proofErr w:type="gramEnd"/>
-      <w:r>
-        <w:t xml:space="preserve"> terminal (mac) or command prompt (windows)</w:t>
+      <w:r>
+        <w:t>Open up terminal (mac) or command prompt (windows)</w:t>
       </w:r>
     </w:p>
     <w:p>
@@ -325,13 +336,8 @@
           <w:numId w:val="3"/>
         </w:numPr>
       </w:pPr>
-      <w:proofErr w:type="gramStart"/>
-      <w:r>
-        <w:t>Open up</w:t>
-      </w:r>
-      <w:proofErr w:type="gramEnd"/>
-      <w:r>
-        <w:t xml:space="preserve"> terminal (mac) or command prompt (windows)</w:t>
+      <w:r>
+        <w:t>Open up terminal (mac) or command prompt (windows)</w:t>
       </w:r>
     </w:p>
     <w:p>
@@ -432,9 +438,9 @@
           <w:sz w:val="24"/>
           <w:szCs w:val="24"/>
         </w:rPr>
-        <w:lastRenderedPageBreak/>
-        <w:t xml:space="preserve">Installing </w:t>
-      </w:r>
+        <w:t xml:space="preserve">Installing FOOOF, </w:t>
+      </w:r>
+      <w:proofErr w:type="spellStart"/>
       <w:r>
         <w:rPr>
           <w:b/>
@@ -442,9 +448,9 @@
           <w:sz w:val="24"/>
           <w:szCs w:val="24"/>
         </w:rPr>
-        <w:t xml:space="preserve">FOOOF, </w:t>
-      </w:r>
-      <w:proofErr w:type="spellStart"/>
+        <w:t>pactools</w:t>
+      </w:r>
+      <w:proofErr w:type="spellEnd"/>
       <w:r>
         <w:rPr>
           <w:b/>
@@ -452,26 +458,7 @@
           <w:sz w:val="24"/>
           <w:szCs w:val="24"/>
         </w:rPr>
-        <w:t>pactools</w:t>
-      </w:r>
-      <w:proofErr w:type="spellEnd"/>
-      <w:r>
-        <w:rPr>
-          <w:b/>
-          <w:i/>
-          <w:sz w:val="24"/>
-          <w:szCs w:val="24"/>
-        </w:rPr>
-        <w:t xml:space="preserve">, and their </w:t>
-      </w:r>
-      <w:r>
-        <w:rPr>
-          <w:b/>
-          <w:i/>
-          <w:sz w:val="24"/>
-          <w:szCs w:val="24"/>
-        </w:rPr>
-        <w:t>dependences</w:t>
+        <w:t>, and their dependences</w:t>
       </w:r>
     </w:p>
     <w:p>
@@ -542,18 +529,10 @@
         <w:t xml:space="preserve"> +x</w:t>
       </w:r>
       <w:r>
-        <w:t xml:space="preserve"> </w:t>
-      </w:r>
-      <w:proofErr w:type="gramStart"/>
-      <w:r>
-        <w:t>“</w:t>
-      </w:r>
-      <w:r>
-        <w:t xml:space="preserve"> (</w:t>
-      </w:r>
-      <w:proofErr w:type="gramEnd"/>
-      <w:r>
-        <w:t>do not press enter)</w:t>
+        <w:t xml:space="preserve"> “</w:t>
+      </w:r>
+      <w:r>
+        <w:t xml:space="preserve"> (do not press enter)</w:t>
       </w:r>
     </w:p>
     <w:p>
@@ -611,15 +590,7 @@
         </w:numPr>
       </w:pPr>
       <w:r>
-        <w:t>Type “</w:t>
-      </w:r>
-      <w:proofErr w:type="gramStart"/>
-      <w:r>
-        <w:t>cd ”</w:t>
-      </w:r>
-      <w:proofErr w:type="gramEnd"/>
-      <w:r>
-        <w:t xml:space="preserve"> </w:t>
+        <w:t xml:space="preserve">Type “cd ” </w:t>
       </w:r>
       <w:r>
         <w:t>(do not press enter)</w:t>
@@ -710,7 +681,7 @@
 </file>
 
 <file path=word/numbering.xml><?xml version="1.0" encoding="utf-8"?>
-<w:numbering xmlns:wpc="http://schemas.microsoft.com/office/word/2010/wordprocessingCanvas" xmlns:cx="http://schemas.microsoft.com/office/drawing/2014/chartex" xmlns:cx1="http://schemas.microsoft.com/office/drawing/2015/9/8/chartex" xmlns:cx2="http://schemas.microsoft.com/office/drawing/2015/10/21/chartex" xmlns:cx3="http://schemas.microsoft.com/office/drawing/2016/5/9/chartex" xmlns:cx4="http://schemas.microsoft.com/office/drawing/2016/5/10/chartex" xmlns:cx5="http://schemas.microsoft.com/office/drawing/2016/5/11/chartex" xmlns:cx6="http://schemas.microsoft.com/office/drawing/2016/5/12/chartex" xmlns:cx7="http://schemas.microsoft.com/office/drawing/2016/5/13/chartex" xmlns:cx8="http://schemas.microsoft.com/office/drawing/2016/5/14/chartex" xmlns:mc="http://schemas.openxmlformats.org/markup-compatibility/2006" xmlns:aink="http://schemas.microsoft.com/office/drawing/2016/ink" xmlns:am3d="http://schemas.microsoft.com/office/drawing/2017/model3d" xmlns:o="urn:schemas-microsoft-com:office:office" xmlns:r="http://schemas.openxmlformats.org/officeDocument/2006/relationships" xmlns:m="http://schemas.openxmlformats.org/officeDocument/2006/math" xmlns:v="urn:schemas-microsoft-com:vml" xmlns:wp14="http://schemas.microsoft.com/office/word/2010/wordprocessingDrawing" xmlns:wp="http://schemas.openxmlformats.org/drawingml/2006/wordprocessingDrawing" xmlns:w10="urn:schemas-microsoft-com:office:word" xmlns:w="http://schemas.openxmlformats.org/wordprocessingml/2006/main" xmlns:w14="http://schemas.microsoft.com/office/word/2010/wordml" xmlns:w15="http://schemas.microsoft.com/office/word/2012/wordml" xmlns:w16cid="http://schemas.microsoft.com/office/word/2016/wordml/cid" xmlns:w16se="http://schemas.microsoft.com/office/word/2015/wordml/symex" xmlns:wpg="http://schemas.microsoft.com/office/word/2010/wordprocessingGroup" xmlns:wpi="http://schemas.microsoft.com/office/word/2010/wordprocessingInk" xmlns:wne="http://schemas.microsoft.com/office/word/2006/wordml" xmlns:wps="http://schemas.microsoft.com/office/word/2010/wordprocessingShape" mc:Ignorable="w14 w15 w16se w16cid wp14">
+<w:numbering xmlns:wpc="http://schemas.microsoft.com/office/word/2010/wordprocessingCanvas" xmlns:cx="http://schemas.microsoft.com/office/drawing/2014/chartex" xmlns:cx1="http://schemas.microsoft.com/office/drawing/2015/9/8/chartex" xmlns:mc="http://schemas.openxmlformats.org/markup-compatibility/2006" xmlns:o="urn:schemas-microsoft-com:office:office" xmlns:r="http://schemas.openxmlformats.org/officeDocument/2006/relationships" xmlns:m="http://schemas.openxmlformats.org/officeDocument/2006/math" xmlns:v="urn:schemas-microsoft-com:vml" xmlns:wp14="http://schemas.microsoft.com/office/word/2010/wordprocessingDrawing" xmlns:wp="http://schemas.openxmlformats.org/drawingml/2006/wordprocessingDrawing" xmlns:w10="urn:schemas-microsoft-com:office:word" xmlns:w="http://schemas.openxmlformats.org/wordprocessingml/2006/main" xmlns:w14="http://schemas.microsoft.com/office/word/2010/wordml" xmlns:w15="http://schemas.microsoft.com/office/word/2012/wordml" xmlns:w16se="http://schemas.microsoft.com/office/word/2015/wordml/symex" xmlns:wpg="http://schemas.microsoft.com/office/word/2010/wordprocessingGroup" xmlns:wpi="http://schemas.microsoft.com/office/word/2010/wordprocessingInk" xmlns:wne="http://schemas.microsoft.com/office/word/2006/wordml" xmlns:wps="http://schemas.microsoft.com/office/word/2010/wordprocessingShape" mc:Ignorable="w14 w15 w16se wp14">
   <w:abstractNum w:abstractNumId="0" w15:restartNumberingAfterBreak="0">
     <w:nsid w:val="26C17421"/>
     <w:multiLevelType w:val="hybridMultilevel"/>
@@ -991,7 +962,7 @@
 </file>
 
 <file path=word/styles.xml><?xml version="1.0" encoding="utf-8"?>
-<w:styles xmlns:mc="http://schemas.openxmlformats.org/markup-compatibility/2006" xmlns:r="http://schemas.openxmlformats.org/officeDocument/2006/relationships" xmlns:w="http://schemas.openxmlformats.org/wordprocessingml/2006/main" xmlns:w14="http://schemas.microsoft.com/office/word/2010/wordml" xmlns:w15="http://schemas.microsoft.com/office/word/2012/wordml" xmlns:w16cid="http://schemas.microsoft.com/office/word/2016/wordml/cid" xmlns:w16se="http://schemas.microsoft.com/office/word/2015/wordml/symex" mc:Ignorable="w14 w15 w16se w16cid">
+<w:styles xmlns:mc="http://schemas.openxmlformats.org/markup-compatibility/2006" xmlns:r="http://schemas.openxmlformats.org/officeDocument/2006/relationships" xmlns:w="http://schemas.openxmlformats.org/wordprocessingml/2006/main" xmlns:w14="http://schemas.microsoft.com/office/word/2010/wordml" xmlns:w15="http://schemas.microsoft.com/office/word/2012/wordml" xmlns:w16se="http://schemas.microsoft.com/office/word/2015/wordml/symex" mc:Ignorable="w14 w15 w16se">
   <w:docDefaults>
     <w:rPrDefault>
       <w:rPr>
@@ -1007,7 +978,7 @@
       </w:pPr>
     </w:pPrDefault>
   </w:docDefaults>
-  <w:latentStyles w:defLockedState="0" w:defUIPriority="99" w:defSemiHidden="0" w:defUnhideWhenUsed="0" w:defQFormat="0" w:count="375">
+  <w:latentStyles w:defLockedState="0" w:defUIPriority="99" w:defSemiHidden="0" w:defUnhideWhenUsed="0" w:defQFormat="0" w:count="371">
     <w:lsdException w:name="Normal" w:uiPriority="0" w:qFormat="1"/>
     <w:lsdException w:name="heading 1" w:uiPriority="9" w:qFormat="1"/>
     <w:lsdException w:name="heading 2" w:semiHidden="1" w:uiPriority="9" w:unhideWhenUsed="1" w:qFormat="1"/>
@@ -1379,10 +1350,6 @@
     <w:lsdException w:name="List Table 5 Dark Accent 6" w:uiPriority="50"/>
     <w:lsdException w:name="List Table 6 Colorful Accent 6" w:uiPriority="51"/>
     <w:lsdException w:name="List Table 7 Colorful Accent 6" w:uiPriority="52"/>
-    <w:lsdException w:name="Mention" w:semiHidden="1" w:unhideWhenUsed="1"/>
-    <w:lsdException w:name="Smart Hyperlink" w:semiHidden="1" w:unhideWhenUsed="1"/>
-    <w:lsdException w:name="Hashtag" w:semiHidden="1" w:unhideWhenUsed="1"/>
-    <w:lsdException w:name="Unresolved Mention" w:semiHidden="1" w:unhideWhenUsed="1"/>
   </w:latentStyles>
   <w:style w:type="paragraph" w:default="1" w:styleId="Normal">
     <w:name w:val="Normal"/>
@@ -1391,6 +1358,7 @@
   <w:style w:type="character" w:default="1" w:styleId="DefaultParagraphFont">
     <w:name w:val="Default Paragraph Font"/>
     <w:uiPriority w:val="1"/>
+    <w:semiHidden/>
     <w:unhideWhenUsed/>
   </w:style>
   <w:style w:type="table" w:default="1" w:styleId="TableNormal">

</xml_diff>

<commit_message>
Updated PAC, and edited beapp_update_ica_report
Replaced xlsread and xlswrite (now not recommended) in beapp_update_ica_report
</commit_message>
<xml_diff>
--- a/documentation/Installing_FOOOF_PAC_and_dependences_readme.docx
+++ b/documentation/Installing_FOOOF_PAC_and_dependences_readme.docx
@@ -78,12 +78,7 @@
         <w:t>type python -</w:t>
       </w:r>
       <w:r>
-        <w:t>-version, and press enter. If you see “’python’ is not recogniz</w:t>
-      </w:r>
-      <w:bookmarkStart w:id="0" w:name="_GoBack"/>
-      <w:bookmarkEnd w:id="0"/>
-      <w:r>
-        <w:t>ed as an internal or external command, operable program or batch file”, then you need to install python.</w:t>
+        <w:t>-version, and press enter. If you see “’python’ is not recognized as an internal or external command, operable program or batch file”, then you need to install python.</w:t>
       </w:r>
     </w:p>
     <w:p>
@@ -158,6 +153,7 @@
           <w:szCs w:val="24"/>
         </w:rPr>
       </w:pPr>
+      <w:commentRangeStart w:id="0"/>
       <w:r>
         <w:rPr>
           <w:b/>
@@ -177,7 +173,14 @@
         </w:rPr>
         <w:t>Matlab</w:t>
       </w:r>
+      <w:commentRangeEnd w:id="0"/>
       <w:proofErr w:type="spellEnd"/>
+      <w:r>
+        <w:rPr>
+          <w:rStyle w:val="CommentReference"/>
+        </w:rPr>
+        <w:commentReference w:id="0"/>
+      </w:r>
     </w:p>
     <w:p>
       <w:r>
@@ -482,7 +485,7 @@
       </w:r>
     </w:p>
     <w:p>
-      <w:bookmarkStart w:id="1" w:name="_Hlk526495351"/>
+      <w:bookmarkStart w:id="2" w:name="_Hlk526495351"/>
       <w:r>
         <w:rPr>
           <w:b/>
@@ -493,7 +496,7 @@
         <w:t xml:space="preserve"> </w:t>
       </w:r>
     </w:p>
-    <w:bookmarkEnd w:id="1"/>
+    <w:bookmarkEnd w:id="2"/>
     <w:p>
       <w:pPr>
         <w:pStyle w:val="ListParagraph"/>
@@ -680,6 +683,51 @@
 </w:document>
 </file>
 
+<file path=word/comments.xml><?xml version="1.0" encoding="utf-8"?>
+<w:comments xmlns:wpc="http://schemas.microsoft.com/office/word/2010/wordprocessingCanvas" xmlns:cx="http://schemas.microsoft.com/office/drawing/2014/chartex" xmlns:cx1="http://schemas.microsoft.com/office/drawing/2015/9/8/chartex" xmlns:mc="http://schemas.openxmlformats.org/markup-compatibility/2006" xmlns:o="urn:schemas-microsoft-com:office:office" xmlns:r="http://schemas.openxmlformats.org/officeDocument/2006/relationships" xmlns:m="http://schemas.openxmlformats.org/officeDocument/2006/math" xmlns:v="urn:schemas-microsoft-com:vml" xmlns:wp14="http://schemas.microsoft.com/office/word/2010/wordprocessingDrawing" xmlns:wp="http://schemas.openxmlformats.org/drawingml/2006/wordprocessingDrawing" xmlns:w10="urn:schemas-microsoft-com:office:word" xmlns:w="http://schemas.openxmlformats.org/wordprocessingml/2006/main" xmlns:w14="http://schemas.microsoft.com/office/word/2010/wordml" xmlns:w15="http://schemas.microsoft.com/office/word/2012/wordml" xmlns:w16se="http://schemas.microsoft.com/office/word/2015/wordml/symex" xmlns:wpg="http://schemas.microsoft.com/office/word/2010/wordprocessingGroup" xmlns:wpi="http://schemas.microsoft.com/office/word/2010/wordprocessingInk" xmlns:wne="http://schemas.microsoft.com/office/word/2006/wordml" xmlns:wps="http://schemas.microsoft.com/office/word/2010/wordprocessingShape" mc:Ignorable="w14 w15 w16se wp14">
+  <w:comment w:id="0" w:author="Mariscal, Michael" w:date="2020-02-12T10:32:00Z" w:initials="MM">
+    <w:p>
+      <w:pPr>
+        <w:pStyle w:val="CommentText"/>
+      </w:pPr>
+      <w:r>
+        <w:rPr>
+          <w:rStyle w:val="CommentReference"/>
+        </w:rPr>
+        <w:annotationRef/>
+      </w:r>
+      <w:r>
+        <w:t xml:space="preserve">On Windows, in </w:t>
+      </w:r>
+      <w:proofErr w:type="spellStart"/>
+      <w:r>
+        <w:t>Matlab</w:t>
+      </w:r>
+      <w:proofErr w:type="spellEnd"/>
+      <w:r>
+        <w:t xml:space="preserve">, you can call </w:t>
+      </w:r>
+      <w:proofErr w:type="spellStart"/>
+      <w:r>
+        <w:t>pyversion</w:t>
+      </w:r>
+      <w:proofErr w:type="spellEnd"/>
+      <w:r>
+        <w:t xml:space="preserve"> 3.7 (or the version you have installed) instead of having to find python</w:t>
+      </w:r>
+      <w:bookmarkStart w:id="1" w:name="_GoBack"/>
+      <w:bookmarkEnd w:id="1"/>
+    </w:p>
+  </w:comment>
+</w:comments>
+</file>
+
+<file path=word/commentsExtended.xml><?xml version="1.0" encoding="utf-8"?>
+<w15:commentsEx xmlns:wpc="http://schemas.microsoft.com/office/word/2010/wordprocessingCanvas" xmlns:cx="http://schemas.microsoft.com/office/drawing/2014/chartex" xmlns:cx1="http://schemas.microsoft.com/office/drawing/2015/9/8/chartex" xmlns:mc="http://schemas.openxmlformats.org/markup-compatibility/2006" xmlns:o="urn:schemas-microsoft-com:office:office" xmlns:r="http://schemas.openxmlformats.org/officeDocument/2006/relationships" xmlns:m="http://schemas.openxmlformats.org/officeDocument/2006/math" xmlns:v="urn:schemas-microsoft-com:vml" xmlns:wp14="http://schemas.microsoft.com/office/word/2010/wordprocessingDrawing" xmlns:wp="http://schemas.openxmlformats.org/drawingml/2006/wordprocessingDrawing" xmlns:w10="urn:schemas-microsoft-com:office:word" xmlns:w="http://schemas.openxmlformats.org/wordprocessingml/2006/main" xmlns:w14="http://schemas.microsoft.com/office/word/2010/wordml" xmlns:w15="http://schemas.microsoft.com/office/word/2012/wordml" xmlns:w16se="http://schemas.microsoft.com/office/word/2015/wordml/symex" xmlns:wpg="http://schemas.microsoft.com/office/word/2010/wordprocessingGroup" xmlns:wpi="http://schemas.microsoft.com/office/word/2010/wordprocessingInk" xmlns:wne="http://schemas.microsoft.com/office/word/2006/wordml" xmlns:wps="http://schemas.microsoft.com/office/word/2010/wordprocessingShape" mc:Ignorable="w14 w15 w16se wp14">
+  <w15:commentEx w15:paraId="047AE950" w15:done="0"/>
+</w15:commentsEx>
+</file>
+
 <file path=word/numbering.xml><?xml version="1.0" encoding="utf-8"?>
 <w:numbering xmlns:wpc="http://schemas.microsoft.com/office/word/2010/wordprocessingCanvas" xmlns:cx="http://schemas.microsoft.com/office/drawing/2014/chartex" xmlns:cx1="http://schemas.microsoft.com/office/drawing/2015/9/8/chartex" xmlns:mc="http://schemas.openxmlformats.org/markup-compatibility/2006" xmlns:o="urn:schemas-microsoft-com:office:office" xmlns:r="http://schemas.openxmlformats.org/officeDocument/2006/relationships" xmlns:m="http://schemas.openxmlformats.org/officeDocument/2006/math" xmlns:v="urn:schemas-microsoft-com:vml" xmlns:wp14="http://schemas.microsoft.com/office/word/2010/wordprocessingDrawing" xmlns:wp="http://schemas.openxmlformats.org/drawingml/2006/wordprocessingDrawing" xmlns:w10="urn:schemas-microsoft-com:office:word" xmlns:w="http://schemas.openxmlformats.org/wordprocessingml/2006/main" xmlns:w14="http://schemas.microsoft.com/office/word/2010/wordml" xmlns:w15="http://schemas.microsoft.com/office/word/2012/wordml" xmlns:w16se="http://schemas.microsoft.com/office/word/2015/wordml/symex" xmlns:wpg="http://schemas.microsoft.com/office/word/2010/wordprocessingGroup" xmlns:wpi="http://schemas.microsoft.com/office/word/2010/wordprocessingInk" xmlns:wne="http://schemas.microsoft.com/office/word/2006/wordml" xmlns:wps="http://schemas.microsoft.com/office/word/2010/wordprocessingShape" mc:Ignorable="w14 w15 w16se wp14">
   <w:abstractNum w:abstractNumId="0" w15:restartNumberingAfterBreak="0">
@@ -959,6 +1007,14 @@
     <w:abstractNumId w:val="1"/>
   </w:num>
 </w:numbering>
+</file>
+
+<file path=word/people.xml><?xml version="1.0" encoding="utf-8"?>
+<w15:people xmlns:wpc="http://schemas.microsoft.com/office/word/2010/wordprocessingCanvas" xmlns:cx="http://schemas.microsoft.com/office/drawing/2014/chartex" xmlns:cx1="http://schemas.microsoft.com/office/drawing/2015/9/8/chartex" xmlns:mc="http://schemas.openxmlformats.org/markup-compatibility/2006" xmlns:o="urn:schemas-microsoft-com:office:office" xmlns:r="http://schemas.openxmlformats.org/officeDocument/2006/relationships" xmlns:m="http://schemas.openxmlformats.org/officeDocument/2006/math" xmlns:v="urn:schemas-microsoft-com:vml" xmlns:wp14="http://schemas.microsoft.com/office/word/2010/wordprocessingDrawing" xmlns:wp="http://schemas.openxmlformats.org/drawingml/2006/wordprocessingDrawing" xmlns:w10="urn:schemas-microsoft-com:office:word" xmlns:w="http://schemas.openxmlformats.org/wordprocessingml/2006/main" xmlns:w14="http://schemas.microsoft.com/office/word/2010/wordml" xmlns:w15="http://schemas.microsoft.com/office/word/2012/wordml" xmlns:w16se="http://schemas.microsoft.com/office/word/2015/wordml/symex" xmlns:wpg="http://schemas.microsoft.com/office/word/2010/wordprocessingGroup" xmlns:wpi="http://schemas.microsoft.com/office/word/2010/wordprocessingInk" xmlns:wne="http://schemas.microsoft.com/office/word/2006/wordml" xmlns:wps="http://schemas.microsoft.com/office/word/2010/wordprocessingShape" mc:Ignorable="w14 w15 w16se wp14">
+  <w15:person w15:author="Mariscal, Michael">
+    <w15:presenceInfo w15:providerId="AD" w15:userId="S-1-5-21-1343024091-179605362-1801674531-230600"/>
+  </w15:person>
+</w15:people>
 </file>
 
 <file path=word/styles.xml><?xml version="1.0" encoding="utf-8"?>

</xml_diff>